<commit_message>
pluggin TypedScenes IJunior added
</commit_message>
<xml_diff>
--- a/DisDoc.docx
+++ b/DisDoc.docx
@@ -7,291 +7,324 @@
         <w:jc w:val="center"/>
         <w:rPr>
           <w:b/>
+        </w:rPr>
+      </w:pPr>
+      <w:proofErr w:type="spellStart"/>
+      <w:r>
+        <w:rPr>
+          <w:b/>
           <w:lang w:val="en-US"/>
         </w:rPr>
+        <w:t>HabudiJump</w:t>
+      </w:r>
+      <w:proofErr w:type="spellEnd"/>
+    </w:p>
+    <w:p>
+      <w:r>
+        <w:rPr>
+          <w:b/>
+        </w:rPr>
+        <w:t xml:space="preserve">2д бесконечный </w:t>
+      </w:r>
+      <w:proofErr w:type="spellStart"/>
+      <w:r>
+        <w:rPr>
+          <w:b/>
+        </w:rPr>
+        <w:t>раннер</w:t>
+      </w:r>
+      <w:proofErr w:type="spellEnd"/>
+      <w:r>
+        <w:rPr>
+          <w:b/>
+        </w:rPr>
+        <w:t xml:space="preserve">, </w:t>
+      </w:r>
+      <w:proofErr w:type="spellStart"/>
+      <w:r>
+        <w:rPr>
+          <w:b/>
+          <w:lang w:val="en-US"/>
+        </w:rPr>
+        <w:t>PixelArt</w:t>
+      </w:r>
+      <w:proofErr w:type="spellEnd"/>
+      <w:r>
+        <w:rPr>
+          <w:b/>
+        </w:rPr>
+        <w:t>.</w:t>
+      </w:r>
+      <w:r>
+        <w:t xml:space="preserve"> </w:t>
+      </w:r>
+    </w:p>
+    <w:p>
+      <w:pPr>
+        <w:rPr>
+          <w:b/>
+        </w:rPr>
       </w:pPr>
-      <w:proofErr w:type="spellStart"/>
-      <w:r>
-        <w:rPr>
-          <w:b/>
-          <w:lang w:val="en-US"/>
-        </w:rPr>
-        <w:t>HabudiJump</w:t>
-      </w:r>
-      <w:proofErr w:type="spellEnd"/>
-    </w:p>
-    <w:p>
-      <w:r>
-        <w:rPr>
-          <w:b/>
-        </w:rPr>
-        <w:t xml:space="preserve">2д </w:t>
-      </w:r>
-      <w:proofErr w:type="spellStart"/>
-      <w:r>
-        <w:rPr>
-          <w:b/>
-        </w:rPr>
-        <w:t>платформер</w:t>
-      </w:r>
-      <w:proofErr w:type="spellEnd"/>
-      <w:r>
-        <w:rPr>
-          <w:b/>
-        </w:rPr>
-        <w:t xml:space="preserve">, </w:t>
-      </w:r>
-      <w:proofErr w:type="spellStart"/>
-      <w:r>
-        <w:rPr>
-          <w:b/>
-          <w:lang w:val="en-US"/>
-        </w:rPr>
-        <w:t>PixelArt</w:t>
-      </w:r>
-      <w:proofErr w:type="spellEnd"/>
-      <w:r>
-        <w:rPr>
-          <w:b/>
-        </w:rPr>
+      <w:bookmarkStart w:id="0" w:name="_GoBack"/>
+      <w:r>
+        <w:rPr>
+          <w:b/>
+        </w:rPr>
+        <w:t xml:space="preserve">Цель: </w:t>
+      </w:r>
+    </w:p>
+    <w:bookmarkEnd w:id="0"/>
+    <w:p>
+      <w:r>
+        <w:t>Набрать как можно больше очков. Очки начисляются от пройденного расстояния.</w:t>
+      </w:r>
+    </w:p>
+    <w:p>
+      <w:r>
+        <w:t xml:space="preserve">Основная механика: плеер постоянно прыгает на одном месте автоматически, при тапе- перемещается вперед. </w:t>
+      </w:r>
+    </w:p>
+    <w:p>
+      <w:r>
+        <w:t xml:space="preserve">Платформы генерируются </w:t>
+      </w:r>
+      <w:proofErr w:type="spellStart"/>
+      <w:r>
+        <w:t>рандомно</w:t>
+      </w:r>
+      <w:proofErr w:type="spellEnd"/>
+      <w:r>
+        <w:t xml:space="preserve">, на </w:t>
+      </w:r>
+      <w:proofErr w:type="spellStart"/>
+      <w:r>
+        <w:t>рандомных</w:t>
+      </w:r>
+      <w:proofErr w:type="spellEnd"/>
+      <w:r>
+        <w:t xml:space="preserve"> расстояниях. </w:t>
+      </w:r>
+    </w:p>
+    <w:p>
+      <w:r>
+        <w:t xml:space="preserve">Основную сложность составляют появляющиеся шипы, если платформа появляется за пределами экрана и ее видно сразу, то шипы появляются на определенном расстоянии от плеера. Вторая сложность – если стоять на месте- камера догонит плеера и будет гейм </w:t>
+      </w:r>
+      <w:proofErr w:type="spellStart"/>
+      <w:r>
+        <w:t>овер</w:t>
+      </w:r>
+      <w:proofErr w:type="spellEnd"/>
+      <w:r>
+        <w:t xml:space="preserve">. Третья сложность- пропасть между препятствиями.  Если прыгать бездумно как </w:t>
+      </w:r>
+      <w:proofErr w:type="spellStart"/>
+      <w:r>
+        <w:t>Хабуди</w:t>
+      </w:r>
+      <w:proofErr w:type="spellEnd"/>
+      <w:r>
+        <w:t>, то можно и напороться))</w:t>
+      </w:r>
+    </w:p>
+    <w:p>
+      <w:r>
+        <w:t xml:space="preserve">Будет один </w:t>
+      </w:r>
+      <w:proofErr w:type="gramStart"/>
+      <w:r>
+        <w:t>уровень</w:t>
+      </w:r>
+      <w:r>
+        <w:t>(</w:t>
+      </w:r>
+      <w:proofErr w:type="gramEnd"/>
+      <w:r>
+        <w:t>в альфе)</w:t>
+      </w:r>
+      <w:r>
+        <w:t xml:space="preserve">, стилистика- деревенский пейзаж. Будет </w:t>
+      </w:r>
+      <w:proofErr w:type="gramStart"/>
+      <w:r>
+        <w:t>магазин ,</w:t>
+      </w:r>
+      <w:proofErr w:type="gramEnd"/>
+      <w:r>
+        <w:t xml:space="preserve"> где можно </w:t>
+      </w:r>
+      <w:proofErr w:type="spellStart"/>
+      <w:r>
+        <w:t>прикупиться</w:t>
+      </w:r>
+      <w:proofErr w:type="spellEnd"/>
+      <w:r>
+        <w:t xml:space="preserve"> </w:t>
+      </w:r>
+      <w:proofErr w:type="spellStart"/>
+      <w:r>
+        <w:t>скинами</w:t>
+      </w:r>
+      <w:proofErr w:type="spellEnd"/>
+      <w:r>
+        <w:t xml:space="preserve"> и </w:t>
+      </w:r>
+      <w:proofErr w:type="spellStart"/>
+      <w:r>
+        <w:t>бустом</w:t>
+      </w:r>
+      <w:proofErr w:type="spellEnd"/>
+      <w:r>
         <w:t>.</w:t>
       </w:r>
+    </w:p>
+    <w:p>
+      <w:r>
+        <w:t>Будет главное меню, игровое меню, меню магазина. Главное меню – отдельная сцена (для практики создания более одного уровня).</w:t>
+      </w:r>
+    </w:p>
+    <w:p>
+      <w:r>
+        <w:t xml:space="preserve"> Будет сохранение результатов игры из прошлой сессии.</w:t>
+      </w:r>
+    </w:p>
+    <w:p>
+      <w:pPr>
+        <w:rPr>
+          <w:b/>
+        </w:rPr>
+      </w:pPr>
+    </w:p>
+    <w:p>
+      <w:r>
+        <w:rPr>
+          <w:b/>
+        </w:rPr>
+        <w:t>Проигрыш</w:t>
+      </w:r>
+      <w:r>
+        <w:t xml:space="preserve">: коллизия с шипом. Падение в пропасть между шипами. Наезд камеры </w:t>
+      </w:r>
+      <w:proofErr w:type="gramStart"/>
+      <w:r>
+        <w:t>на плеера</w:t>
+      </w:r>
+      <w:proofErr w:type="gramEnd"/>
+      <w:r>
+        <w:t xml:space="preserve"> если стоять на месте.</w:t>
+      </w:r>
+    </w:p>
+    <w:p/>
+    <w:p>
+      <w:pPr>
+        <w:rPr>
+          <w:b/>
+        </w:rPr>
+      </w:pPr>
+      <w:r>
+        <w:rPr>
+          <w:b/>
+        </w:rPr>
+        <w:t>ФИЧИ:</w:t>
+      </w:r>
+    </w:p>
+    <w:p>
+      <w:r>
+        <w:t xml:space="preserve">- Платформы генерируется </w:t>
+      </w:r>
+      <w:proofErr w:type="spellStart"/>
+      <w:r>
+        <w:t>рандомно</w:t>
+      </w:r>
+      <w:proofErr w:type="spellEnd"/>
+      <w:r>
+        <w:t>, бесконечно</w:t>
+      </w:r>
+      <w:r>
+        <w:t>, на разных расстояниях,</w:t>
+      </w:r>
+      <w:r>
+        <w:t xml:space="preserve"> из пула. Некоторые из них с шипами;</w:t>
+      </w:r>
+    </w:p>
+    <w:p>
+      <w:r>
+        <w:t xml:space="preserve">- визуально </w:t>
+      </w:r>
+      <w:r>
+        <w:t>– пиксель арт минимализм.</w:t>
+      </w:r>
+    </w:p>
+    <w:p>
+      <w:r>
+        <w:t xml:space="preserve">- увеличение </w:t>
+      </w:r>
+      <w:proofErr w:type="gramStart"/>
+      <w:r>
+        <w:t>скорости</w:t>
+      </w:r>
+      <w:r>
+        <w:t>(</w:t>
+      </w:r>
+      <w:proofErr w:type="gramEnd"/>
+      <w:r>
+        <w:t>после альфы)</w:t>
+      </w:r>
+      <w:r>
+        <w:t xml:space="preserve">. Будет очень </w:t>
+      </w:r>
+      <w:proofErr w:type="spellStart"/>
+      <w:r>
+        <w:t>хардкорно</w:t>
+      </w:r>
+      <w:proofErr w:type="spellEnd"/>
+      <w:r>
+        <w:t>.</w:t>
+      </w:r>
+    </w:p>
+    <w:p>
+      <w:r>
+        <w:t xml:space="preserve">- </w:t>
+      </w:r>
+      <w:r>
+        <w:t>анимации персонажа</w:t>
+      </w:r>
+      <w:r>
+        <w:t>;</w:t>
+      </w:r>
+    </w:p>
+    <w:p>
+      <w:r>
+        <w:t xml:space="preserve">- магазин со </w:t>
+      </w:r>
+      <w:proofErr w:type="spellStart"/>
+      <w:r>
+        <w:t>скинами</w:t>
+      </w:r>
+      <w:proofErr w:type="spellEnd"/>
+      <w:r>
+        <w:t xml:space="preserve">. Фоны и </w:t>
+      </w:r>
+      <w:proofErr w:type="spellStart"/>
+      <w:r>
+        <w:t>бусты</w:t>
+      </w:r>
+      <w:proofErr w:type="spellEnd"/>
       <w:r>
         <w:t xml:space="preserve"> </w:t>
       </w:r>
-    </w:p>
-    <w:p>
-      <w:r>
-        <w:t xml:space="preserve">Основная механика: плеер постоянно прыгает на одном месте автоматически, при тапе- перемещается вперед. </w:t>
-      </w:r>
-    </w:p>
-    <w:p>
-      <w:r>
-        <w:t xml:space="preserve">Платформы генерируются </w:t>
-      </w:r>
-      <w:proofErr w:type="spellStart"/>
-      <w:r>
-        <w:t>рандомно</w:t>
-      </w:r>
-      <w:proofErr w:type="spellEnd"/>
-      <w:r>
-        <w:t xml:space="preserve">, на </w:t>
-      </w:r>
-      <w:proofErr w:type="spellStart"/>
-      <w:r>
-        <w:t>рандомных</w:t>
-      </w:r>
-      <w:proofErr w:type="spellEnd"/>
-      <w:r>
-        <w:t xml:space="preserve"> расстояниях. </w:t>
-      </w:r>
-    </w:p>
-    <w:p>
-      <w:r>
-        <w:t xml:space="preserve">Основную сложность составляют появляющиеся шипы, если платформа появляется за пределами экрана и ее видно сразу, то шипы появляются на определенном расстоянии от плеера. Вторая сложность – если стоять на месте- камера догонит плеера и будет гейм </w:t>
-      </w:r>
-      <w:proofErr w:type="spellStart"/>
-      <w:r>
-        <w:t>овер</w:t>
-      </w:r>
-      <w:proofErr w:type="spellEnd"/>
-      <w:r>
-        <w:t xml:space="preserve">. Третья сложность- пропасть между препятствиями.  Если прыгать бездумно как </w:t>
-      </w:r>
-      <w:proofErr w:type="spellStart"/>
-      <w:r>
-        <w:t>Хабуди</w:t>
-      </w:r>
-      <w:proofErr w:type="spellEnd"/>
-      <w:r>
-        <w:t>, то можно и напороться))</w:t>
-      </w:r>
-    </w:p>
-    <w:p>
-      <w:r>
-        <w:t xml:space="preserve">Будет один уровень, стилистика- деревенский пейзаж. Будет </w:t>
-      </w:r>
-      <w:proofErr w:type="gramStart"/>
-      <w:r>
-        <w:t>магазин ,</w:t>
-      </w:r>
-      <w:proofErr w:type="gramEnd"/>
-      <w:r>
-        <w:t xml:space="preserve"> где можно </w:t>
-      </w:r>
-      <w:proofErr w:type="spellStart"/>
-      <w:r>
-        <w:t>прикупиться</w:t>
-      </w:r>
-      <w:proofErr w:type="spellEnd"/>
-      <w:r>
-        <w:t xml:space="preserve"> </w:t>
-      </w:r>
-      <w:proofErr w:type="spellStart"/>
-      <w:r>
-        <w:t>скинами</w:t>
-      </w:r>
-      <w:proofErr w:type="spellEnd"/>
-      <w:r>
-        <w:t xml:space="preserve"> и </w:t>
-      </w:r>
-      <w:proofErr w:type="spellStart"/>
-      <w:r>
-        <w:t>бустом</w:t>
-      </w:r>
-      <w:proofErr w:type="spellEnd"/>
-      <w:r>
-        <w:t>.</w:t>
-      </w:r>
-    </w:p>
-    <w:p>
-      <w:r>
-        <w:t>Будет главное меню, игровое меню, меню магазина. Главное меню – отдельная сцена (для практики создания более одного уровня).</w:t>
-      </w:r>
-    </w:p>
-    <w:p>
-      <w:r>
-        <w:t xml:space="preserve"> Будет сохранение результатов игры из прошлой сессии.</w:t>
+      <w:r>
+        <w:t xml:space="preserve">в магазине </w:t>
+      </w:r>
+      <w:r>
+        <w:t>после релиза</w:t>
+      </w:r>
+    </w:p>
+    <w:p>
+      <w:r>
+        <w:t>- таблица результатов;</w:t>
       </w:r>
     </w:p>
     <w:p/>
-    <w:p>
-      <w:r>
-        <w:rPr>
-          <w:b/>
-        </w:rPr>
-        <w:t>Проигрыш</w:t>
-      </w:r>
-      <w:r>
-        <w:t xml:space="preserve">: коллизия с шипом. Падение в пропасть между шипами. Наезд камеры </w:t>
-      </w:r>
-      <w:proofErr w:type="gramStart"/>
-      <w:r>
-        <w:t>на плеера</w:t>
-      </w:r>
-      <w:proofErr w:type="gramEnd"/>
-      <w:r>
-        <w:t xml:space="preserve"> если стоять на месте.</w:t>
-      </w:r>
-    </w:p>
-    <w:p/>
-    <w:p>
-      <w:pPr>
-        <w:rPr>
-          <w:b/>
-        </w:rPr>
-      </w:pPr>
-      <w:r>
-        <w:rPr>
-          <w:b/>
-        </w:rPr>
-        <w:t>ФИЧИ:</w:t>
-      </w:r>
-    </w:p>
-    <w:p>
-      <w:r>
-        <w:t>- Платформы</w:t>
-      </w:r>
-      <w:r>
-        <w:t xml:space="preserve"> генерируется </w:t>
-      </w:r>
-      <w:proofErr w:type="spellStart"/>
-      <w:r>
-        <w:t>рандомно</w:t>
-      </w:r>
-      <w:proofErr w:type="spellEnd"/>
-      <w:r>
-        <w:t>, бесконечно</w:t>
-      </w:r>
-      <w:r>
-        <w:t xml:space="preserve"> из пула</w:t>
-      </w:r>
-      <w:proofErr w:type="gramStart"/>
-      <w:r>
-        <w:t xml:space="preserve">. </w:t>
-      </w:r>
-      <w:proofErr w:type="gramEnd"/>
-      <w:r>
-        <w:t>Некоторые из них с шипами</w:t>
-      </w:r>
-      <w:r>
-        <w:t>;</w:t>
-      </w:r>
-    </w:p>
-    <w:p>
-      <w:r>
-        <w:t xml:space="preserve">- визуально </w:t>
-      </w:r>
-      <w:r>
-        <w:t>– пиксель арт минимализм.</w:t>
-      </w:r>
-    </w:p>
-    <w:p>
-      <w:r>
-        <w:t xml:space="preserve">- увеличение скорости. Пока в </w:t>
-      </w:r>
-      <w:proofErr w:type="spellStart"/>
-      <w:r>
-        <w:t>послерелизной</w:t>
-      </w:r>
-      <w:proofErr w:type="spellEnd"/>
-      <w:r>
-        <w:t xml:space="preserve"> версии. Будет очень </w:t>
-      </w:r>
-      <w:proofErr w:type="spellStart"/>
-      <w:r>
-        <w:t>хардкорно</w:t>
-      </w:r>
-      <w:proofErr w:type="spellEnd"/>
-      <w:r>
-        <w:t>.</w:t>
-      </w:r>
-    </w:p>
-    <w:p>
-      <w:r>
-        <w:t xml:space="preserve">- </w:t>
-      </w:r>
-      <w:r>
-        <w:t>анимации персонажа</w:t>
-      </w:r>
-      <w:r>
-        <w:t>;</w:t>
-      </w:r>
-    </w:p>
-    <w:p>
-      <w:r>
-        <w:t xml:space="preserve">- магазин со </w:t>
-      </w:r>
-      <w:proofErr w:type="spellStart"/>
-      <w:r>
-        <w:t>скинами</w:t>
-      </w:r>
-      <w:proofErr w:type="spellEnd"/>
-      <w:r>
-        <w:t xml:space="preserve">. Фоны и </w:t>
-      </w:r>
-      <w:proofErr w:type="spellStart"/>
-      <w:r>
-        <w:t>бусты</w:t>
-      </w:r>
-      <w:proofErr w:type="spellEnd"/>
-      <w:r>
-        <w:t xml:space="preserve"> </w:t>
-      </w:r>
-      <w:r>
-        <w:t xml:space="preserve">в магазине </w:t>
-      </w:r>
-      <w:bookmarkStart w:id="0" w:name="_GoBack"/>
-      <w:bookmarkEnd w:id="0"/>
-      <w:r>
-        <w:t>после релиза</w:t>
-      </w:r>
-    </w:p>
-    <w:p>
-      <w:r>
-        <w:t>- таблица результатов;</w:t>
-      </w:r>
-    </w:p>
     <w:p/>
     <w:p>
       <w:pPr>

</xml_diff>